<commit_message>
docs(designs): added admin expressions view
</commit_message>
<xml_diff>
--- a/docs/Konzeptbeschreibung.docx
+++ b/docs/Konzeptbeschreibung.docx
@@ -7652,35 +7652,7 @@
         <w:rPr>
           <w:lang w:val="de-DE"/>
         </w:rPr>
-        <w:t xml:space="preserve">Maven ist ein </w:t>
-      </w:r>
-      <w:proofErr w:type="spellStart"/>
-      <w:r>
-        <w:rPr>
-          <w:lang w:val="de-DE"/>
-        </w:rPr>
-        <w:t>Build</w:t>
-      </w:r>
-      <w:proofErr w:type="spellEnd"/>
-      <w:r>
-        <w:rPr>
-          <w:lang w:val="de-DE"/>
-        </w:rPr>
-        <w:t xml:space="preserve">-Management-Tool der Apache Software </w:t>
-      </w:r>
-      <w:proofErr w:type="spellStart"/>
-      <w:r>
-        <w:rPr>
-          <w:lang w:val="de-DE"/>
-        </w:rPr>
-        <w:t>Foundation</w:t>
-      </w:r>
-      <w:proofErr w:type="spellEnd"/>
-      <w:r>
-        <w:rPr>
-          <w:lang w:val="de-DE"/>
-        </w:rPr>
-        <w:t xml:space="preserve"> zur standardisiert verwalteten Erstellung von Java-Programmen. Maven dient dazu, den Konfigurationsaufwand für die Programmierer zu minimieren.</w:t>
+        <w:t>Maven ist ein Build-Management-Tool der Apache Software Foundation zur standardisiert verwalteten Erstellung von Java-Programmen. Maven dient dazu, den Konfigurationsaufwand für die Programmierer zu minimieren.</w:t>
       </w:r>
     </w:p>
     <w:p>
@@ -7694,92 +7666,20 @@
         <w:rPr>
           <w:lang w:val="de-DE"/>
         </w:rPr>
-        <w:t xml:space="preserve">4.2.4 </w:t>
-      </w:r>
-      <w:proofErr w:type="spellStart"/>
-      <w:r>
-        <w:rPr>
-          <w:lang w:val="de-DE"/>
-        </w:rPr>
-        <w:t>TypeScript</w:t>
-      </w:r>
-      <w:proofErr w:type="spellEnd"/>
-    </w:p>
-    <w:p>
-      <w:pPr>
-        <w:rPr>
-          <w:lang w:val="de-DE"/>
-        </w:rPr>
-      </w:pPr>
-      <w:proofErr w:type="spellStart"/>
-      <w:r>
-        <w:rPr>
-          <w:lang w:val="de-DE"/>
-        </w:rPr>
-        <w:t>TypeScript</w:t>
-      </w:r>
-      <w:proofErr w:type="spellEnd"/>
-      <w:r>
-        <w:rPr>
-          <w:lang w:val="de-DE"/>
-        </w:rPr>
-        <w:t xml:space="preserve"> ist eine Programmiersprache, die von Microsoft entwickelt wurde. Sie hat einen Compiler, der </w:t>
-      </w:r>
-      <w:proofErr w:type="spellStart"/>
-      <w:r>
-        <w:rPr>
-          <w:lang w:val="de-DE"/>
-        </w:rPr>
-        <w:t>TypeScript</w:t>
-      </w:r>
-      <w:proofErr w:type="spellEnd"/>
-      <w:r>
-        <w:rPr>
-          <w:lang w:val="de-DE"/>
-        </w:rPr>
-        <w:t xml:space="preserve"> in „</w:t>
-      </w:r>
-      <w:proofErr w:type="spellStart"/>
-      <w:r>
-        <w:rPr>
-          <w:lang w:val="de-DE"/>
-        </w:rPr>
-        <w:t>plain</w:t>
-      </w:r>
-      <w:proofErr w:type="spellEnd"/>
-      <w:r>
-        <w:rPr>
-          <w:lang w:val="de-DE"/>
-        </w:rPr>
-        <w:t xml:space="preserve">“ JavaScript kompiliert, und im Vergleich zu JavaScript optionale Typen, Klassen und Module bietet. </w:t>
-      </w:r>
-      <w:proofErr w:type="spellStart"/>
-      <w:r>
-        <w:rPr>
-          <w:lang w:val="de-DE"/>
-        </w:rPr>
-        <w:t>TypeScript</w:t>
-      </w:r>
-      <w:proofErr w:type="spellEnd"/>
-      <w:r>
-        <w:rPr>
-          <w:lang w:val="de-DE"/>
-        </w:rPr>
-        <w:t xml:space="preserve"> bietet den Vorteil, dass es durch die optionalen Typen potenzielle Fehler vermeidet und, da es nach Kompilierung JavaScript Code ist, nativ auf allen Browsern ausführbar ist. In diesem Projekt wird </w:t>
-      </w:r>
-      <w:proofErr w:type="spellStart"/>
-      <w:r>
-        <w:rPr>
-          <w:lang w:val="de-DE"/>
-        </w:rPr>
-        <w:t>TypeScript</w:t>
-      </w:r>
-      <w:proofErr w:type="spellEnd"/>
-      <w:r>
-        <w:rPr>
-          <w:lang w:val="de-DE"/>
-        </w:rPr>
-        <w:t xml:space="preserve"> für den Client verwendet.</w:t>
+        <w:t>4.2.4 TypeScript</w:t>
+      </w:r>
+    </w:p>
+    <w:p>
+      <w:pPr>
+        <w:rPr>
+          <w:lang w:val="de-DE"/>
+        </w:rPr>
+      </w:pPr>
+      <w:r>
+        <w:rPr>
+          <w:lang w:val="de-DE"/>
+        </w:rPr>
+        <w:t>TypeScript ist eine Programmiersprache, die von Microsoft entwickelt wurde. Sie hat einen Compiler, der TypeScript in „plain“ JavaScript kompiliert, und im Vergleich zu JavaScript optionale Typen, Klassen und Module bietet. TypeScript bietet den Vorteil, dass es durch die optionalen Typen potenzielle Fehler vermeidet und, da es nach Kompilierung JavaScript Code ist, nativ auf allen Browsern ausführbar ist. In diesem Projekt wird TypeScript für den Client verwendet.</w:t>
       </w:r>
     </w:p>
     <w:p>
@@ -7793,42 +7693,20 @@
         <w:rPr>
           <w:lang w:val="de-DE"/>
         </w:rPr>
-        <w:t xml:space="preserve">4.2.5 </w:t>
-      </w:r>
-      <w:proofErr w:type="gramStart"/>
-      <w:r>
-        <w:rPr>
-          <w:lang w:val="de-DE"/>
-        </w:rPr>
-        <w:t>Angular</w:t>
-      </w:r>
-      <w:proofErr w:type="gramEnd"/>
-    </w:p>
-    <w:p>
-      <w:pPr>
-        <w:rPr>
-          <w:lang w:val="de-DE"/>
-        </w:rPr>
-      </w:pPr>
-      <w:r>
-        <w:rPr>
-          <w:lang w:val="de-DE"/>
-        </w:rPr>
-        <w:t xml:space="preserve">Angular ist ein Frontend-Framework, das auf </w:t>
-      </w:r>
-      <w:proofErr w:type="spellStart"/>
-      <w:r>
-        <w:rPr>
-          <w:lang w:val="de-DE"/>
-        </w:rPr>
-        <w:t>TypeScript</w:t>
-      </w:r>
-      <w:proofErr w:type="spellEnd"/>
-      <w:r>
-        <w:rPr>
-          <w:lang w:val="de-DE"/>
-        </w:rPr>
-        <w:t xml:space="preserve"> und SASS basiert. Der Vorteil von Angular ist, dass der Umgang zwischen Darstellung und Programmlogik erleichtert wird, und dass es reaktiv ist, d.h. Änderungen von Daten werden direkt in der Darstellung übernommen.  </w:t>
+        <w:t>4.2.5 Angular</w:t>
+      </w:r>
+    </w:p>
+    <w:p>
+      <w:pPr>
+        <w:rPr>
+          <w:lang w:val="de-DE"/>
+        </w:rPr>
+      </w:pPr>
+      <w:r>
+        <w:rPr>
+          <w:lang w:val="de-DE"/>
+        </w:rPr>
+        <w:t xml:space="preserve">Angular ist ein Frontend-Framework, das auf TypeScript und SASS basiert. Der Vorteil von Angular ist, dass der Umgang zwischen Darstellung und Programmlogik erleichtert wird, und dass es reaktiv ist, d.h. Änderungen von Daten werden direkt in der Darstellung übernommen.  </w:t>
       </w:r>
     </w:p>
     <w:p>
@@ -7842,21 +7720,7 @@
         <w:rPr>
           <w:lang w:val="de-DE"/>
         </w:rPr>
-        <w:t xml:space="preserve">4.2.6 </w:t>
-      </w:r>
-      <w:proofErr w:type="gramStart"/>
-      <w:r>
-        <w:rPr>
-          <w:lang w:val="de-DE"/>
-        </w:rPr>
-        <w:t>Angular</w:t>
-      </w:r>
-      <w:proofErr w:type="gramEnd"/>
-      <w:r>
-        <w:rPr>
-          <w:lang w:val="de-DE"/>
-        </w:rPr>
-        <w:t xml:space="preserve"> Material</w:t>
+        <w:t>4.2.6 Angular Material</w:t>
       </w:r>
     </w:p>
     <w:p>
@@ -7916,36 +7780,20 @@
         <w:rPr>
           <w:lang w:val="de-DE"/>
         </w:rPr>
-        <w:t xml:space="preserve">4.2.8 </w:t>
-      </w:r>
-      <w:proofErr w:type="spellStart"/>
-      <w:r>
-        <w:rPr>
-          <w:lang w:val="de-DE"/>
-        </w:rPr>
-        <w:t>JUnit</w:t>
-      </w:r>
-      <w:proofErr w:type="spellEnd"/>
-    </w:p>
-    <w:p>
-      <w:pPr>
-        <w:rPr>
-          <w:lang w:val="de-DE"/>
-        </w:rPr>
-      </w:pPr>
-      <w:proofErr w:type="spellStart"/>
-      <w:r>
-        <w:rPr>
-          <w:lang w:val="de-DE"/>
-        </w:rPr>
-        <w:t>JUnit</w:t>
-      </w:r>
-      <w:proofErr w:type="spellEnd"/>
-      <w:r>
-        <w:rPr>
-          <w:lang w:val="de-DE"/>
-        </w:rPr>
-        <w:t xml:space="preserve"> ist </w:t>
+        <w:t>4.2.8 JUnit</w:t>
+      </w:r>
+    </w:p>
+    <w:p>
+      <w:pPr>
+        <w:rPr>
+          <w:lang w:val="de-DE"/>
+        </w:rPr>
+      </w:pPr>
+      <w:r>
+        <w:rPr>
+          <w:lang w:val="de-DE"/>
+        </w:rPr>
+        <w:t xml:space="preserve">JUnit ist </w:t>
       </w:r>
       <w:r>
         <w:rPr>
@@ -8487,16 +8335,16 @@
           <w:lang w:val="de-DE"/>
         </w:rPr>
         <w:drawing>
-          <wp:anchor distT="0" distB="0" distL="114300" distR="114300" simplePos="0" relativeHeight="251676672" behindDoc="0" locked="0" layoutInCell="1" allowOverlap="1" wp14:anchorId="06CADDB7" wp14:editId="0EA0ED83">
+          <wp:anchor distT="0" distB="0" distL="114300" distR="114300" simplePos="0" relativeHeight="251676672" behindDoc="0" locked="0" layoutInCell="1" allowOverlap="1" wp14:anchorId="06CADDB7" wp14:editId="7B6EDF2E">
             <wp:simplePos x="0" y="0"/>
             <wp:positionH relativeFrom="column">
-              <wp:posOffset>1270</wp:posOffset>
+              <wp:posOffset>3175</wp:posOffset>
             </wp:positionH>
             <wp:positionV relativeFrom="paragraph">
-              <wp:posOffset>281556</wp:posOffset>
+              <wp:posOffset>279400</wp:posOffset>
             </wp:positionV>
-            <wp:extent cx="5763260" cy="3239135"/>
-            <wp:effectExtent l="0" t="0" r="8890" b="0"/>
+            <wp:extent cx="5758180" cy="3239135"/>
+            <wp:effectExtent l="0" t="0" r="0" b="0"/>
             <wp:wrapTopAndBottom/>
             <wp:docPr id="10" name="Grafik 10"/>
             <wp:cNvGraphicFramePr>
@@ -8506,7 +8354,7 @@
               <a:graphicData uri="http://schemas.openxmlformats.org/drawingml/2006/picture">
                 <pic:pic xmlns:pic="http://schemas.openxmlformats.org/drawingml/2006/picture">
                   <pic:nvPicPr>
-                    <pic:cNvPr id="0" name="Picture 8"/>
+                    <pic:cNvPr id="10" name="Grafik 10"/>
                     <pic:cNvPicPr>
                       <a:picLocks noChangeAspect="1" noChangeArrowheads="1"/>
                     </pic:cNvPicPr>
@@ -8519,7 +8367,6 @@
                         </a:ext>
                       </a:extLst>
                     </a:blip>
-                    <a:srcRect/>
                     <a:stretch>
                       <a:fillRect/>
                     </a:stretch>
@@ -8527,7 +8374,7 @@
                   <pic:spPr bwMode="auto">
                     <a:xfrm>
                       <a:off x="0" y="0"/>
-                      <a:ext cx="5763260" cy="3239135"/>
+                      <a:ext cx="5758180" cy="3239135"/>
                     </a:xfrm>
                     <a:prstGeom prst="rect">
                       <a:avLst/>
@@ -9241,16 +9088,122 @@
     </w:p>
     <w:p>
       <w:pPr>
-        <w:spacing w:after="0" w:line="240" w:lineRule="auto"/>
-        <w:jc w:val="left"/>
-        <w:rPr>
-          <w:rFonts w:asciiTheme="majorHAnsi" w:eastAsiaTheme="majorEastAsia" w:hAnsiTheme="majorHAnsi" w:cstheme="majorBidi"/>
-          <w:color w:val="2E74B5" w:themeColor="accent1" w:themeShade="BF"/>
-          <w:sz w:val="26"/>
-          <w:szCs w:val="26"/>
-          <w:lang w:val="de-DE"/>
-        </w:rPr>
-      </w:pPr>
+        <w:pStyle w:val="berschrift2"/>
+        <w:rPr>
+          <w:lang w:val="de-DE"/>
+        </w:rPr>
+      </w:pPr>
+      <w:r>
+        <w:rPr>
+          <w:lang w:val="de-DE"/>
+        </w:rPr>
+        <w:br w:type="page"/>
+      </w:r>
+      <w:r>
+        <w:rPr>
+          <w:lang w:val="de-DE"/>
+        </w:rPr>
+        <w:lastRenderedPageBreak/>
+        <w:t xml:space="preserve">5.14 </w:t>
+      </w:r>
+      <w:r>
+        <w:rPr>
+          <w:lang w:val="de-DE"/>
+        </w:rPr>
+        <w:t>Ausdrucksverwaltung</w:t>
+      </w:r>
+      <w:r>
+        <w:rPr>
+          <w:lang w:val="de-DE"/>
+        </w:rPr>
+        <w:t xml:space="preserve"> (Admin)</w:t>
+      </w:r>
+    </w:p>
+    <w:p>
+      <w:pPr>
+        <w:rPr>
+          <w:lang w:val="de-DE"/>
+        </w:rPr>
+      </w:pPr>
+      <w:r>
+        <w:rPr>
+          <w:lang w:val="de-DE"/>
+        </w:rPr>
+        <w:br/>
+      </w:r>
+      <w:r>
+        <w:rPr>
+          <w:noProof/>
+          <w:lang w:val="de-DE"/>
+        </w:rPr>
+        <w:drawing>
+          <wp:anchor distT="0" distB="0" distL="114300" distR="114300" simplePos="0" relativeHeight="251751424" behindDoc="0" locked="0" layoutInCell="1" allowOverlap="1" wp14:anchorId="3E596061" wp14:editId="4019C811">
+            <wp:simplePos x="0" y="0"/>
+            <wp:positionH relativeFrom="column">
+              <wp:posOffset>1025</wp:posOffset>
+            </wp:positionH>
+            <wp:positionV relativeFrom="paragraph">
+              <wp:posOffset>24897</wp:posOffset>
+            </wp:positionV>
+            <wp:extent cx="5760720" cy="3240405"/>
+            <wp:effectExtent l="0" t="0" r="0" b="0"/>
+            <wp:wrapTopAndBottom/>
+            <wp:docPr id="21" name="Grafik 21"/>
+            <wp:cNvGraphicFramePr>
+              <a:graphicFrameLocks xmlns:a="http://schemas.openxmlformats.org/drawingml/2006/main" noChangeAspect="1"/>
+            </wp:cNvGraphicFramePr>
+            <a:graphic xmlns:a="http://schemas.openxmlformats.org/drawingml/2006/main">
+              <a:graphicData uri="http://schemas.openxmlformats.org/drawingml/2006/picture">
+                <pic:pic xmlns:pic="http://schemas.openxmlformats.org/drawingml/2006/picture">
+                  <pic:nvPicPr>
+                    <pic:cNvPr id="21" name="Grafik 21"/>
+                    <pic:cNvPicPr/>
+                  </pic:nvPicPr>
+                  <pic:blipFill>
+                    <a:blip r:embed="rId26" cstate="print">
+                      <a:extLst>
+                        <a:ext uri="{28A0092B-C50C-407E-A947-70E740481C1C}">
+                          <a14:useLocalDpi xmlns:a14="http://schemas.microsoft.com/office/drawing/2010/main" val="0"/>
+                        </a:ext>
+                      </a:extLst>
+                    </a:blip>
+                    <a:stretch>
+                      <a:fillRect/>
+                    </a:stretch>
+                  </pic:blipFill>
+                  <pic:spPr>
+                    <a:xfrm>
+                      <a:off x="0" y="0"/>
+                      <a:ext cx="5760720" cy="3240405"/>
+                    </a:xfrm>
+                    <a:prstGeom prst="rect">
+                      <a:avLst/>
+                    </a:prstGeom>
+                  </pic:spPr>
+                </pic:pic>
+              </a:graphicData>
+            </a:graphic>
+          </wp:anchor>
+        </w:drawing>
+      </w:r>
+      <w:r>
+        <w:rPr>
+          <w:lang w:val="de-DE"/>
+        </w:rPr>
+        <w:t>Beim Klick</w:t>
+      </w:r>
+      <w:r>
+        <w:rPr>
+          <w:lang w:val="de-DE"/>
+        </w:rPr>
+        <w:t>en</w:t>
+      </w:r>
+      <w:r>
+        <w:rPr>
+          <w:lang w:val="de-DE"/>
+        </w:rPr>
+        <w:t xml:space="preserve"> auf eine Zeile expandiert sie und zeigt alle Ausdrücke dieser Kategorie an.</w:t>
+      </w:r>
       <w:r>
         <w:rPr>
           <w:lang w:val="de-DE"/>
@@ -9314,7 +9267,7 @@
                     </pic:cNvPicPr>
                   </pic:nvPicPr>
                   <pic:blipFill>
-                    <a:blip r:embed="rId26" cstate="print">
+                    <a:blip r:embed="rId27" cstate="print">
                       <a:extLst>
                         <a:ext uri="{28A0092B-C50C-407E-A947-70E740481C1C}">
                           <a14:useLocalDpi xmlns:a14="http://schemas.microsoft.com/office/drawing/2010/main" val="0"/>
@@ -9511,7 +9464,7 @@
         </w:rPr>
         <w:t xml:space="preserve">Issues: </w:t>
       </w:r>
-      <w:hyperlink r:id="rId27" w:history="1">
+      <w:hyperlink r:id="rId28" w:history="1">
         <w:r>
           <w:rPr>
             <w:rStyle w:val="Hyperlink"/>
@@ -9545,7 +9498,7 @@
         </w:rPr>
         <w:t xml:space="preserve"> </w:t>
       </w:r>
-      <w:hyperlink r:id="rId28" w:history="1">
+      <w:hyperlink r:id="rId29" w:history="1">
         <w:r>
           <w:rPr>
             <w:rStyle w:val="Hyperlink"/>
@@ -9562,8 +9515,8 @@
       </w:r>
     </w:p>
     <w:sectPr>
-      <w:headerReference w:type="default" r:id="rId29"/>
-      <w:footerReference w:type="default" r:id="rId30"/>
+      <w:headerReference w:type="default" r:id="rId30"/>
+      <w:footerReference w:type="default" r:id="rId31"/>
       <w:pgSz w:w="11906" w:h="16838"/>
       <w:pgMar w:top="1417" w:right="1417" w:bottom="1134" w:left="1417" w:header="708" w:footer="708" w:gutter="0"/>
       <w:cols w:space="720"/>

</xml_diff>